<commit_message>
Edited Documentation, Fixed Bugs
</commit_message>
<xml_diff>
--- a/Dokumentation/Dokumentation.docx
+++ b/Dokumentation/Dokumentation.docx
@@ -1,6 +1,6 @@
 
 <file path=word/document.xml><?xml version="1.0" encoding="utf-8"?>
-<w:document xmlns:wpc="http://schemas.microsoft.com/office/word/2010/wordprocessingCanvas" xmlns:mc="http://schemas.openxmlformats.org/markup-compatibility/2006" xmlns:o="urn:schemas-microsoft-com:office:office" xmlns:r="http://schemas.openxmlformats.org/officeDocument/2006/relationships" xmlns:m="http://schemas.openxmlformats.org/officeDocument/2006/math" xmlns:v="urn:schemas-microsoft-com:vml" xmlns:wp14="http://schemas.microsoft.com/office/word/2010/wordprocessingDrawing" xmlns:wp="http://schemas.openxmlformats.org/drawingml/2006/wordprocessingDrawing" xmlns:w10="urn:schemas-microsoft-com:office:word" xmlns:w="http://schemas.openxmlformats.org/wordprocessingml/2006/main" xmlns:w14="http://schemas.microsoft.com/office/word/2010/wordml" xmlns:w15="http://schemas.microsoft.com/office/word/2012/wordml" xmlns:wpg="http://schemas.microsoft.com/office/word/2010/wordprocessingGroup" xmlns:wpi="http://schemas.microsoft.com/office/word/2010/wordprocessingInk" xmlns:wne="http://schemas.microsoft.com/office/word/2006/wordml" xmlns:wps="http://schemas.microsoft.com/office/word/2010/wordprocessingShape" mc:Ignorable="w14 w15 wp14">
+<w:document xmlns:wpc="http://schemas.microsoft.com/office/word/2010/wordprocessingCanvas" xmlns:cx="http://schemas.microsoft.com/office/drawing/2014/chartex" xmlns:cx1="http://schemas.microsoft.com/office/drawing/2015/9/8/chartex" xmlns:cx2="http://schemas.microsoft.com/office/drawing/2015/10/21/chartex" xmlns:cx3="http://schemas.microsoft.com/office/drawing/2016/5/9/chartex" xmlns:cx4="http://schemas.microsoft.com/office/drawing/2016/5/10/chartex" xmlns:cx5="http://schemas.microsoft.com/office/drawing/2016/5/11/chartex" xmlns:cx6="http://schemas.microsoft.com/office/drawing/2016/5/12/chartex" xmlns:cx7="http://schemas.microsoft.com/office/drawing/2016/5/13/chartex" xmlns:cx8="http://schemas.microsoft.com/office/drawing/2016/5/14/chartex" xmlns:mc="http://schemas.openxmlformats.org/markup-compatibility/2006" xmlns:aink="http://schemas.microsoft.com/office/drawing/2016/ink" xmlns:am3d="http://schemas.microsoft.com/office/drawing/2017/model3d" xmlns:o="urn:schemas-microsoft-com:office:office" xmlns:r="http://schemas.openxmlformats.org/officeDocument/2006/relationships" xmlns:m="http://schemas.openxmlformats.org/officeDocument/2006/math" xmlns:v="urn:schemas-microsoft-com:vml" xmlns:wp14="http://schemas.microsoft.com/office/word/2010/wordprocessingDrawing" xmlns:wp="http://schemas.openxmlformats.org/drawingml/2006/wordprocessingDrawing" xmlns:w10="urn:schemas-microsoft-com:office:word" xmlns:w="http://schemas.openxmlformats.org/wordprocessingml/2006/main" xmlns:w14="http://schemas.microsoft.com/office/word/2010/wordml" xmlns:w15="http://schemas.microsoft.com/office/word/2012/wordml" xmlns:w16cid="http://schemas.microsoft.com/office/word/2016/wordml/cid" xmlns:w16se="http://schemas.microsoft.com/office/word/2015/wordml/symex" xmlns:wpg="http://schemas.microsoft.com/office/word/2010/wordprocessingGroup" xmlns:wpi="http://schemas.microsoft.com/office/word/2010/wordprocessingInk" xmlns:wne="http://schemas.microsoft.com/office/word/2006/wordml" xmlns:wps="http://schemas.microsoft.com/office/word/2010/wordprocessingShape" mc:Ignorable="w14 w15 w16se w16cid wp14">
   <w:body>
     <w:p>
       <w:pPr>
@@ -2243,25 +2243,7 @@
           <w:sz w:val="24"/>
           <w:szCs w:val="24"/>
         </w:rPr>
-        <w:t xml:space="preserve"> was ein Benutzer (</w:t>
-      </w:r>
-      <w:proofErr w:type="spellStart"/>
-      <w:r>
-        <w:rPr>
-          <w:rFonts w:ascii="Arial" w:hAnsi="Arial" w:cs="Arial"/>
-          <w:sz w:val="24"/>
-          <w:szCs w:val="24"/>
-        </w:rPr>
-        <w:t>Actor</w:t>
-      </w:r>
-      <w:proofErr w:type="spellEnd"/>
-      <w:r>
-        <w:rPr>
-          <w:rFonts w:ascii="Arial" w:hAnsi="Arial" w:cs="Arial"/>
-          <w:sz w:val="24"/>
-          <w:szCs w:val="24"/>
-        </w:rPr>
-        <w:t xml:space="preserve">) machen kann/muss und was dazu in unserer App implementiert werden muss und was wird z.B. von der API erhalten können. </w:t>
+        <w:t xml:space="preserve"> was ein Benutzer (Actor) machen kann/muss und was dazu in unserer App implementiert werden muss und was wird z.B. von der API erhalten können. </w:t>
       </w:r>
     </w:p>
     <w:p>
@@ -4519,25 +4501,7 @@
           <w:sz w:val="24"/>
           <w:szCs w:val="24"/>
         </w:rPr>
-        <w:t xml:space="preserve">Für die Mockups habe ich </w:t>
-      </w:r>
-      <w:proofErr w:type="spellStart"/>
-      <w:r>
-        <w:rPr>
-          <w:rFonts w:ascii="Arial" w:hAnsi="Arial" w:cs="Arial"/>
-          <w:sz w:val="24"/>
-          <w:szCs w:val="24"/>
-        </w:rPr>
-        <w:t>Affinity</w:t>
-      </w:r>
-      <w:proofErr w:type="spellEnd"/>
-      <w:r>
-        <w:rPr>
-          <w:rFonts w:ascii="Arial" w:hAnsi="Arial" w:cs="Arial"/>
-          <w:sz w:val="24"/>
-          <w:szCs w:val="24"/>
-        </w:rPr>
-        <w:t xml:space="preserve"> Designer und </w:t>
+        <w:t xml:space="preserve">Für die Mockups habe ich Affinity Designer und </w:t>
       </w:r>
       <w:proofErr w:type="spellStart"/>
       <w:r>
@@ -4662,9 +4626,11 @@
           </wp:inline>
         </w:drawing>
       </w:r>
-      <w:r>
-        <w:br w:type="page"/>
-      </w:r>
+    </w:p>
+    <w:p>
+      <w:pPr>
+        <w:jc w:val="center"/>
+      </w:pPr>
     </w:p>
     <w:p>
       <w:pPr>
@@ -4676,7 +4642,6 @@
       </w:pPr>
       <w:bookmarkStart w:id="9" w:name="_Toc531672274"/>
       <w:r>
-        <w:lastRenderedPageBreak/>
         <w:t>4.</w:t>
       </w:r>
       <w:r>
@@ -5054,6 +5019,7 @@
           <w:sz w:val="24"/>
           <w:szCs w:val="24"/>
         </w:rPr>
+        <w:lastRenderedPageBreak/>
         <w:t>Nomen als Namen</w:t>
       </w:r>
     </w:p>
@@ -5203,6 +5169,8 @@
         </w:rPr>
         <w:t>Forms:</w:t>
       </w:r>
+      <w:bookmarkStart w:id="10" w:name="_GoBack"/>
+      <w:bookmarkEnd w:id="10"/>
     </w:p>
     <w:p>
       <w:pPr>
@@ -5276,6 +5244,23 @@
           <w:szCs w:val="24"/>
         </w:rPr>
         <w:t>s habe ich in Englisch gewählt.</w:t>
+      </w:r>
+    </w:p>
+    <w:p>
+      <w:pPr>
+        <w:rPr>
+          <w:rFonts w:ascii="Arial" w:hAnsi="Arial" w:cs="Arial"/>
+          <w:sz w:val="24"/>
+          <w:szCs w:val="24"/>
+        </w:rPr>
+      </w:pPr>
+      <w:r>
+        <w:rPr>
+          <w:rFonts w:ascii="Arial" w:hAnsi="Arial" w:cs="Arial"/>
+          <w:sz w:val="24"/>
+          <w:szCs w:val="24"/>
+        </w:rPr>
+        <w:t>Kommentare im Code sind jedoch auf Deutsch.</w:t>
       </w:r>
     </w:p>
     <w:p/>
@@ -5288,11 +5273,11 @@
         </w:numPr>
         <w:ind w:left="432" w:hanging="432"/>
       </w:pPr>
-      <w:bookmarkStart w:id="10" w:name="_Toc531672275"/>
+      <w:bookmarkStart w:id="11" w:name="_Toc531672275"/>
       <w:r>
         <w:t>4.4 Implementierung</w:t>
       </w:r>
-      <w:bookmarkEnd w:id="10"/>
+      <w:bookmarkEnd w:id="11"/>
     </w:p>
     <w:p/>
     <w:p>
@@ -5394,7 +5379,157 @@
           <w:sz w:val="24"/>
           <w:szCs w:val="24"/>
         </w:rPr>
-        <w:t xml:space="preserve">ergleich zu den </w:t>
+        <w:t xml:space="preserve">ergleich zu den Mockups habe ich mich an meine Grundstruktur gehalten. </w:t>
+      </w:r>
+      <w:r>
+        <w:rPr>
+          <w:rFonts w:ascii="Arial" w:hAnsi="Arial" w:cs="Arial"/>
+          <w:sz w:val="24"/>
+          <w:szCs w:val="24"/>
+        </w:rPr>
+        <w:t>J</w:t>
+      </w:r>
+      <w:r>
+        <w:rPr>
+          <w:rFonts w:ascii="Arial" w:hAnsi="Arial" w:cs="Arial"/>
+          <w:sz w:val="24"/>
+          <w:szCs w:val="24"/>
+        </w:rPr>
+        <w:t xml:space="preserve">edoch habe ich anstatt der 3 geplanten </w:t>
+      </w:r>
+      <w:r>
+        <w:rPr>
+          <w:rFonts w:ascii="Arial" w:hAnsi="Arial" w:cs="Arial"/>
+          <w:sz w:val="24"/>
+          <w:szCs w:val="24"/>
+        </w:rPr>
+        <w:t xml:space="preserve">Forms </w:t>
+      </w:r>
+      <w:r>
+        <w:rPr>
+          <w:rFonts w:ascii="Arial" w:hAnsi="Arial" w:cs="Arial"/>
+          <w:sz w:val="24"/>
+          <w:szCs w:val="24"/>
+        </w:rPr>
+        <w:t xml:space="preserve">nur </w:t>
+      </w:r>
+      <w:r>
+        <w:rPr>
+          <w:rFonts w:ascii="Arial" w:hAnsi="Arial" w:cs="Arial"/>
+          <w:sz w:val="24"/>
+          <w:szCs w:val="24"/>
+        </w:rPr>
+        <w:t xml:space="preserve">2 erstellt und </w:t>
+      </w:r>
+      <w:r>
+        <w:rPr>
+          <w:rFonts w:ascii="Arial" w:hAnsi="Arial" w:cs="Arial"/>
+          <w:sz w:val="24"/>
+          <w:szCs w:val="24"/>
+        </w:rPr>
+        <w:t>dabei die „Stationssuch-Funktion“ und die „Abfahrtsplan-</w:t>
+      </w:r>
+      <w:r>
+        <w:rPr>
+          <w:rFonts w:ascii="Arial" w:hAnsi="Arial" w:cs="Arial"/>
+          <w:sz w:val="24"/>
+          <w:szCs w:val="24"/>
+        </w:rPr>
+        <w:t>Funktion</w:t>
+      </w:r>
+      <w:r>
+        <w:rPr>
+          <w:rFonts w:ascii="Arial" w:hAnsi="Arial" w:cs="Arial"/>
+          <w:sz w:val="24"/>
+          <w:szCs w:val="24"/>
+        </w:rPr>
+        <w:t>“</w:t>
+      </w:r>
+      <w:r>
+        <w:rPr>
+          <w:rFonts w:ascii="Arial" w:hAnsi="Arial" w:cs="Arial"/>
+          <w:sz w:val="24"/>
+          <w:szCs w:val="24"/>
+        </w:rPr>
+        <w:t xml:space="preserve"> </w:t>
+      </w:r>
+      <w:proofErr w:type="gramStart"/>
+      <w:r>
+        <w:rPr>
+          <w:rFonts w:ascii="Arial" w:hAnsi="Arial" w:cs="Arial"/>
+          <w:sz w:val="24"/>
+          <w:szCs w:val="24"/>
+        </w:rPr>
+        <w:t>zusammen genommen</w:t>
+      </w:r>
+      <w:proofErr w:type="gramEnd"/>
+      <w:r>
+        <w:rPr>
+          <w:rFonts w:ascii="Arial" w:hAnsi="Arial" w:cs="Arial"/>
+          <w:sz w:val="24"/>
+          <w:szCs w:val="24"/>
+        </w:rPr>
+        <w:t>.</w:t>
+      </w:r>
+    </w:p>
+    <w:p>
+      <w:pPr>
+        <w:rPr>
+          <w:rFonts w:ascii="Arial" w:hAnsi="Arial" w:cs="Arial"/>
+          <w:sz w:val="24"/>
+          <w:szCs w:val="24"/>
+        </w:rPr>
+      </w:pPr>
+      <w:r>
+        <w:rPr>
+          <w:rFonts w:ascii="Arial" w:hAnsi="Arial" w:cs="Arial"/>
+          <w:sz w:val="24"/>
+          <w:szCs w:val="24"/>
+        </w:rPr>
+        <w:t>Weiter habe Ich die Funktionen wie</w:t>
+      </w:r>
+      <w:r>
+        <w:rPr>
+          <w:rFonts w:ascii="Arial" w:hAnsi="Arial" w:cs="Arial"/>
+          <w:sz w:val="24"/>
+          <w:szCs w:val="24"/>
+        </w:rPr>
+        <w:t xml:space="preserve"> Standort auf einer Mapp oder die Resultate einer Suche per Mail versenden durch Icons symbolisiert. </w:t>
+      </w:r>
+    </w:p>
+    <w:p>
+      <w:pPr>
+        <w:rPr>
+          <w:rFonts w:ascii="Arial" w:hAnsi="Arial" w:cs="Arial"/>
+          <w:sz w:val="24"/>
+          <w:szCs w:val="24"/>
+        </w:rPr>
+      </w:pPr>
+      <w:r>
+        <w:rPr>
+          <w:rFonts w:ascii="Arial" w:hAnsi="Arial" w:cs="Arial"/>
+          <w:sz w:val="24"/>
+          <w:szCs w:val="24"/>
+        </w:rPr>
+        <w:t xml:space="preserve">Ich habe </w:t>
+      </w:r>
+      <w:proofErr w:type="gramStart"/>
+      <w:r>
+        <w:rPr>
+          <w:rFonts w:ascii="Arial" w:hAnsi="Arial" w:cs="Arial"/>
+          <w:sz w:val="24"/>
+          <w:szCs w:val="24"/>
+        </w:rPr>
+        <w:t>versucht</w:t>
+      </w:r>
+      <w:proofErr w:type="gramEnd"/>
+      <w:r>
+        <w:rPr>
+          <w:rFonts w:ascii="Arial" w:hAnsi="Arial" w:cs="Arial"/>
+          <w:sz w:val="24"/>
+          <w:szCs w:val="24"/>
+        </w:rPr>
+        <w:t xml:space="preserve"> wenn zwei Objekte einer Form </w:t>
       </w:r>
       <w:proofErr w:type="spellStart"/>
       <w:r>
@@ -5403,7 +5538,7 @@
           <w:sz w:val="24"/>
           <w:szCs w:val="24"/>
         </w:rPr>
-        <w:t>Mockups</w:t>
+        <w:t>die Selbe</w:t>
       </w:r>
       <w:proofErr w:type="spellEnd"/>
       <w:r>
@@ -5412,79 +5547,127 @@
           <w:sz w:val="24"/>
           <w:szCs w:val="24"/>
         </w:rPr>
-        <w:t xml:space="preserve"> habe ich mich an meine Grundstruktur gehalten. </w:t>
-      </w:r>
-      <w:r>
-        <w:rPr>
-          <w:rFonts w:ascii="Arial" w:hAnsi="Arial" w:cs="Arial"/>
-          <w:sz w:val="24"/>
-          <w:szCs w:val="24"/>
-        </w:rPr>
-        <w:t>J</w:t>
-      </w:r>
-      <w:r>
-        <w:rPr>
-          <w:rFonts w:ascii="Arial" w:hAnsi="Arial" w:cs="Arial"/>
-          <w:sz w:val="24"/>
-          <w:szCs w:val="24"/>
-        </w:rPr>
-        <w:t xml:space="preserve">edoch habe ich anstatt der 3 geplanten </w:t>
-      </w:r>
-      <w:r>
-        <w:rPr>
-          <w:rFonts w:ascii="Arial" w:hAnsi="Arial" w:cs="Arial"/>
-          <w:sz w:val="24"/>
-          <w:szCs w:val="24"/>
-        </w:rPr>
-        <w:t xml:space="preserve">Forms </w:t>
-      </w:r>
-      <w:r>
-        <w:rPr>
-          <w:rFonts w:ascii="Arial" w:hAnsi="Arial" w:cs="Arial"/>
-          <w:sz w:val="24"/>
-          <w:szCs w:val="24"/>
-        </w:rPr>
-        <w:t xml:space="preserve">nur </w:t>
-      </w:r>
-      <w:r>
-        <w:rPr>
-          <w:rFonts w:ascii="Arial" w:hAnsi="Arial" w:cs="Arial"/>
-          <w:sz w:val="24"/>
-          <w:szCs w:val="24"/>
-        </w:rPr>
-        <w:t xml:space="preserve">2 erstellt und </w:t>
-      </w:r>
-      <w:r>
-        <w:rPr>
-          <w:rFonts w:ascii="Arial" w:hAnsi="Arial" w:cs="Arial"/>
-          <w:sz w:val="24"/>
-          <w:szCs w:val="24"/>
-        </w:rPr>
-        <w:t>dabei die „Stationssuch-Funktion“ und die „Abfahrtsplan-</w:t>
-      </w:r>
-      <w:r>
-        <w:rPr>
-          <w:rFonts w:ascii="Arial" w:hAnsi="Arial" w:cs="Arial"/>
-          <w:sz w:val="24"/>
-          <w:szCs w:val="24"/>
-        </w:rPr>
-        <w:t>Funktion</w:t>
-      </w:r>
-      <w:r>
-        <w:rPr>
-          <w:rFonts w:ascii="Arial" w:hAnsi="Arial" w:cs="Arial"/>
-          <w:sz w:val="24"/>
-          <w:szCs w:val="24"/>
-        </w:rPr>
-        <w:t>“</w:t>
-      </w:r>
-      <w:r>
-        <w:rPr>
-          <w:rFonts w:ascii="Arial" w:hAnsi="Arial" w:cs="Arial"/>
-          <w:sz w:val="24"/>
-          <w:szCs w:val="24"/>
-        </w:rPr>
-        <w:t xml:space="preserve"> zusammen genommen.</w:t>
+        <w:t xml:space="preserve"> Aufgabe haben nur eine Methode zu schreiben und die einzelnen Objekte durch den </w:t>
+      </w:r>
+      <w:proofErr w:type="spellStart"/>
+      <w:r>
+        <w:rPr>
+          <w:rFonts w:ascii="Arial" w:hAnsi="Arial" w:cs="Arial"/>
+          <w:sz w:val="24"/>
+          <w:szCs w:val="24"/>
+        </w:rPr>
+        <w:t>sender</w:t>
+      </w:r>
+      <w:proofErr w:type="spellEnd"/>
+      <w:r>
+        <w:rPr>
+          <w:rFonts w:ascii="Arial" w:hAnsi="Arial" w:cs="Arial"/>
+          <w:sz w:val="24"/>
+          <w:szCs w:val="24"/>
+        </w:rPr>
+        <w:t xml:space="preserve"> Parameter mit Hilfe des Attributs Name zu identifizieren. </w:t>
+      </w:r>
+    </w:p>
+    <w:p>
+      <w:pPr>
+        <w:rPr>
+          <w:rFonts w:ascii="Arial" w:hAnsi="Arial" w:cs="Arial"/>
+          <w:sz w:val="24"/>
+          <w:szCs w:val="24"/>
+        </w:rPr>
+      </w:pPr>
+      <w:r>
+        <w:rPr>
+          <w:rFonts w:ascii="Arial" w:hAnsi="Arial" w:cs="Arial"/>
+          <w:sz w:val="24"/>
+          <w:szCs w:val="24"/>
+        </w:rPr>
+        <w:t xml:space="preserve">Weiter habe ich versucht die Erweiterung des Programms so einfach wie möglich zu machen daher habe ich z.B. der Aufruf und die Instanziierung einer neuen Form ausgelagert und eine Eigene Klasse erstellt. </w:t>
+      </w:r>
+      <w:r>
+        <w:rPr>
+          <w:rFonts w:ascii="Arial" w:hAnsi="Arial" w:cs="Arial"/>
+          <w:sz w:val="24"/>
+          <w:szCs w:val="24"/>
+        </w:rPr>
+        <w:br/>
+      </w:r>
+      <w:r>
+        <w:rPr>
+          <w:rFonts w:ascii="Arial" w:hAnsi="Arial" w:cs="Arial"/>
+          <w:sz w:val="24"/>
+          <w:szCs w:val="24"/>
+        </w:rPr>
+        <w:t>Hier war dann jedoch die Schwierigkeit das schliessen der Forms. Ich musste zuerst erreichen das sobald die zweite Form</w:t>
+      </w:r>
+      <w:r>
+        <w:rPr>
+          <w:rFonts w:ascii="Arial" w:hAnsi="Arial" w:cs="Arial"/>
+          <w:sz w:val="24"/>
+          <w:szCs w:val="24"/>
+        </w:rPr>
+        <w:t xml:space="preserve"> «</w:t>
+      </w:r>
+      <w:proofErr w:type="spellStart"/>
+      <w:r>
+        <w:rPr>
+          <w:rFonts w:ascii="Arial" w:hAnsi="Arial" w:cs="Arial"/>
+          <w:sz w:val="24"/>
+          <w:szCs w:val="24"/>
+        </w:rPr>
+        <w:t>SerachDepartureForm</w:t>
+      </w:r>
+      <w:proofErr w:type="spellEnd"/>
+      <w:r>
+        <w:rPr>
+          <w:rFonts w:ascii="Arial" w:hAnsi="Arial" w:cs="Arial"/>
+          <w:sz w:val="24"/>
+          <w:szCs w:val="24"/>
+        </w:rPr>
+        <w:t>»</w:t>
+      </w:r>
+      <w:r>
+        <w:rPr>
+          <w:rFonts w:ascii="Arial" w:hAnsi="Arial" w:cs="Arial"/>
+          <w:sz w:val="24"/>
+          <w:szCs w:val="24"/>
+        </w:rPr>
+        <w:t xml:space="preserve"> geschlossen wird die erste </w:t>
+      </w:r>
+      <w:r>
+        <w:rPr>
+          <w:rFonts w:ascii="Arial" w:hAnsi="Arial" w:cs="Arial"/>
+          <w:sz w:val="24"/>
+          <w:szCs w:val="24"/>
+        </w:rPr>
+        <w:t xml:space="preserve">wieder angezeigt wird. </w:t>
+      </w:r>
+      <w:r>
+        <w:rPr>
+          <w:rFonts w:ascii="Arial" w:hAnsi="Arial" w:cs="Arial"/>
+          <w:sz w:val="24"/>
+          <w:szCs w:val="24"/>
+        </w:rPr>
+        <w:br/>
+        <w:t xml:space="preserve">Meiner Meinung nach ist dies die beste Lösung für ein Ergonomisches </w:t>
+      </w:r>
+      <w:proofErr w:type="spellStart"/>
+      <w:r>
+        <w:rPr>
+          <w:rFonts w:ascii="Arial" w:hAnsi="Arial" w:cs="Arial"/>
+          <w:sz w:val="24"/>
+          <w:szCs w:val="24"/>
+        </w:rPr>
+        <w:t>Gui</w:t>
+      </w:r>
+      <w:proofErr w:type="spellEnd"/>
+      <w:r>
+        <w:rPr>
+          <w:rFonts w:ascii="Arial" w:hAnsi="Arial" w:cs="Arial"/>
+          <w:sz w:val="24"/>
+          <w:szCs w:val="24"/>
+        </w:rPr>
+        <w:t>. Da wenn jemand nach einer Station in seiner nähe sucht er mit der gefundenen Station auch eine Verbindung suchen will.</w:t>
       </w:r>
     </w:p>
     <w:p/>
@@ -5497,7 +5680,7 @@
         </w:numPr>
         <w:ind w:left="432" w:hanging="432"/>
       </w:pPr>
-      <w:bookmarkStart w:id="11" w:name="_Toc531672276"/>
+      <w:bookmarkStart w:id="12" w:name="_Toc531672276"/>
       <w:r>
         <w:lastRenderedPageBreak/>
         <w:t>4.</w:t>
@@ -5509,7 +5692,7 @@
       <w:r>
         <w:t>Testing</w:t>
       </w:r>
-      <w:bookmarkEnd w:id="11"/>
+      <w:bookmarkEnd w:id="12"/>
       <w:proofErr w:type="spellEnd"/>
     </w:p>
     <w:p>
@@ -5541,11 +5724,11 @@
         </w:numPr>
         <w:ind w:left="432" w:hanging="432"/>
       </w:pPr>
-      <w:bookmarkStart w:id="12" w:name="_Toc531672277"/>
+      <w:bookmarkStart w:id="13" w:name="_Toc531672277"/>
       <w:r>
         <w:t>4.6 Dokumentation</w:t>
       </w:r>
-      <w:bookmarkEnd w:id="12"/>
+      <w:bookmarkEnd w:id="13"/>
     </w:p>
     <w:p>
       <w:pPr>
@@ -5703,7 +5886,7 @@
         </w:numPr>
         <w:ind w:left="432" w:hanging="432"/>
       </w:pPr>
-      <w:bookmarkStart w:id="13" w:name="_Toc531672278"/>
+      <w:bookmarkStart w:id="14" w:name="_Toc531672278"/>
       <w:r>
         <w:t xml:space="preserve">4.7 </w:t>
       </w:r>
@@ -5711,7 +5894,7 @@
       <w:r>
         <w:t>Git</w:t>
       </w:r>
-      <w:bookmarkEnd w:id="13"/>
+      <w:bookmarkEnd w:id="14"/>
       <w:proofErr w:type="spellEnd"/>
     </w:p>
     <w:p>
@@ -5934,7 +6117,7 @@
         </w:numPr>
         <w:ind w:left="432" w:hanging="432"/>
       </w:pPr>
-      <w:bookmarkStart w:id="14" w:name="_Toc531672279"/>
+      <w:bookmarkStart w:id="15" w:name="_Toc531672279"/>
       <w:r>
         <w:t>4.8 Verzeichnis</w:t>
       </w:r>
@@ -5944,7 +6127,7 @@
       <w:r>
         <w:t>truktur</w:t>
       </w:r>
-      <w:bookmarkEnd w:id="14"/>
+      <w:bookmarkEnd w:id="15"/>
     </w:p>
     <w:p>
       <w:pPr>
@@ -6046,12 +6229,10 @@
       <w:pPr>
         <w:pStyle w:val="berschrift1"/>
       </w:pPr>
-      <w:bookmarkStart w:id="15" w:name="_Toc531672280"/>
+      <w:bookmarkStart w:id="16" w:name="_Toc531672280"/>
       <w:r>
         <w:t>Rückblick</w:t>
       </w:r>
-      <w:bookmarkStart w:id="16" w:name="_GoBack"/>
-      <w:bookmarkEnd w:id="15"/>
       <w:bookmarkEnd w:id="16"/>
     </w:p>
     <w:p>
@@ -6131,7 +6312,7 @@
 </file>
 
 <file path=word/endnotes.xml><?xml version="1.0" encoding="utf-8"?>
-<w:endnotes xmlns:wpc="http://schemas.microsoft.com/office/word/2010/wordprocessingCanvas" xmlns:mc="http://schemas.openxmlformats.org/markup-compatibility/2006" xmlns:o="urn:schemas-microsoft-com:office:office" xmlns:r="http://schemas.openxmlformats.org/officeDocument/2006/relationships" xmlns:m="http://schemas.openxmlformats.org/officeDocument/2006/math" xmlns:v="urn:schemas-microsoft-com:vml" xmlns:wp14="http://schemas.microsoft.com/office/word/2010/wordprocessingDrawing" xmlns:wp="http://schemas.openxmlformats.org/drawingml/2006/wordprocessingDrawing" xmlns:w10="urn:schemas-microsoft-com:office:word" xmlns:w="http://schemas.openxmlformats.org/wordprocessingml/2006/main" xmlns:w14="http://schemas.microsoft.com/office/word/2010/wordml" xmlns:w15="http://schemas.microsoft.com/office/word/2012/wordml" xmlns:wpg="http://schemas.microsoft.com/office/word/2010/wordprocessingGroup" xmlns:wpi="http://schemas.microsoft.com/office/word/2010/wordprocessingInk" xmlns:wne="http://schemas.microsoft.com/office/word/2006/wordml" xmlns:wps="http://schemas.microsoft.com/office/word/2010/wordprocessingShape" mc:Ignorable="w14 w15 wp14">
+<w:endnotes xmlns:wpc="http://schemas.microsoft.com/office/word/2010/wordprocessingCanvas" xmlns:cx="http://schemas.microsoft.com/office/drawing/2014/chartex" xmlns:cx1="http://schemas.microsoft.com/office/drawing/2015/9/8/chartex" xmlns:cx2="http://schemas.microsoft.com/office/drawing/2015/10/21/chartex" xmlns:cx3="http://schemas.microsoft.com/office/drawing/2016/5/9/chartex" xmlns:cx4="http://schemas.microsoft.com/office/drawing/2016/5/10/chartex" xmlns:cx5="http://schemas.microsoft.com/office/drawing/2016/5/11/chartex" xmlns:cx6="http://schemas.microsoft.com/office/drawing/2016/5/12/chartex" xmlns:cx7="http://schemas.microsoft.com/office/drawing/2016/5/13/chartex" xmlns:cx8="http://schemas.microsoft.com/office/drawing/2016/5/14/chartex" xmlns:mc="http://schemas.openxmlformats.org/markup-compatibility/2006" xmlns:aink="http://schemas.microsoft.com/office/drawing/2016/ink" xmlns:am3d="http://schemas.microsoft.com/office/drawing/2017/model3d" xmlns:o="urn:schemas-microsoft-com:office:office" xmlns:r="http://schemas.openxmlformats.org/officeDocument/2006/relationships" xmlns:m="http://schemas.openxmlformats.org/officeDocument/2006/math" xmlns:v="urn:schemas-microsoft-com:vml" xmlns:wp14="http://schemas.microsoft.com/office/word/2010/wordprocessingDrawing" xmlns:wp="http://schemas.openxmlformats.org/drawingml/2006/wordprocessingDrawing" xmlns:w10="urn:schemas-microsoft-com:office:word" xmlns:w="http://schemas.openxmlformats.org/wordprocessingml/2006/main" xmlns:w14="http://schemas.microsoft.com/office/word/2010/wordml" xmlns:w15="http://schemas.microsoft.com/office/word/2012/wordml" xmlns:w16cid="http://schemas.microsoft.com/office/word/2016/wordml/cid" xmlns:w16se="http://schemas.microsoft.com/office/word/2015/wordml/symex" xmlns:wpg="http://schemas.microsoft.com/office/word/2010/wordprocessingGroup" xmlns:wpi="http://schemas.microsoft.com/office/word/2010/wordprocessingInk" xmlns:wne="http://schemas.microsoft.com/office/word/2006/wordml" xmlns:wps="http://schemas.microsoft.com/office/word/2010/wordprocessingShape" mc:Ignorable="w14 w15 w16se w16cid wp14">
   <w:endnote w:type="separator" w:id="-1">
     <w:p>
       <w:pPr>
@@ -6156,7 +6337,7 @@
 </file>
 
 <file path=word/footer1.xml><?xml version="1.0" encoding="utf-8"?>
-<w:ftr xmlns:wpc="http://schemas.microsoft.com/office/word/2010/wordprocessingCanvas" xmlns:mc="http://schemas.openxmlformats.org/markup-compatibility/2006" xmlns:o="urn:schemas-microsoft-com:office:office" xmlns:r="http://schemas.openxmlformats.org/officeDocument/2006/relationships" xmlns:m="http://schemas.openxmlformats.org/officeDocument/2006/math" xmlns:v="urn:schemas-microsoft-com:vml" xmlns:wp14="http://schemas.microsoft.com/office/word/2010/wordprocessingDrawing" xmlns:wp="http://schemas.openxmlformats.org/drawingml/2006/wordprocessingDrawing" xmlns:w10="urn:schemas-microsoft-com:office:word" xmlns:w="http://schemas.openxmlformats.org/wordprocessingml/2006/main" xmlns:w14="http://schemas.microsoft.com/office/word/2010/wordml" xmlns:w15="http://schemas.microsoft.com/office/word/2012/wordml" xmlns:wpg="http://schemas.microsoft.com/office/word/2010/wordprocessingGroup" xmlns:wpi="http://schemas.microsoft.com/office/word/2010/wordprocessingInk" xmlns:wne="http://schemas.microsoft.com/office/word/2006/wordml" xmlns:wps="http://schemas.microsoft.com/office/word/2010/wordprocessingShape" mc:Ignorable="w14 w15 wp14">
+<w:ftr xmlns:wpc="http://schemas.microsoft.com/office/word/2010/wordprocessingCanvas" xmlns:cx="http://schemas.microsoft.com/office/drawing/2014/chartex" xmlns:cx1="http://schemas.microsoft.com/office/drawing/2015/9/8/chartex" xmlns:cx2="http://schemas.microsoft.com/office/drawing/2015/10/21/chartex" xmlns:cx3="http://schemas.microsoft.com/office/drawing/2016/5/9/chartex" xmlns:cx4="http://schemas.microsoft.com/office/drawing/2016/5/10/chartex" xmlns:cx5="http://schemas.microsoft.com/office/drawing/2016/5/11/chartex" xmlns:cx6="http://schemas.microsoft.com/office/drawing/2016/5/12/chartex" xmlns:cx7="http://schemas.microsoft.com/office/drawing/2016/5/13/chartex" xmlns:cx8="http://schemas.microsoft.com/office/drawing/2016/5/14/chartex" xmlns:mc="http://schemas.openxmlformats.org/markup-compatibility/2006" xmlns:aink="http://schemas.microsoft.com/office/drawing/2016/ink" xmlns:am3d="http://schemas.microsoft.com/office/drawing/2017/model3d" xmlns:o="urn:schemas-microsoft-com:office:office" xmlns:r="http://schemas.openxmlformats.org/officeDocument/2006/relationships" xmlns:m="http://schemas.openxmlformats.org/officeDocument/2006/math" xmlns:v="urn:schemas-microsoft-com:vml" xmlns:wp14="http://schemas.microsoft.com/office/word/2010/wordprocessingDrawing" xmlns:wp="http://schemas.openxmlformats.org/drawingml/2006/wordprocessingDrawing" xmlns:w10="urn:schemas-microsoft-com:office:word" xmlns:w="http://schemas.openxmlformats.org/wordprocessingml/2006/main" xmlns:w14="http://schemas.microsoft.com/office/word/2010/wordml" xmlns:w15="http://schemas.microsoft.com/office/word/2012/wordml" xmlns:w16cid="http://schemas.microsoft.com/office/word/2016/wordml/cid" xmlns:w16se="http://schemas.microsoft.com/office/word/2015/wordml/symex" xmlns:wpg="http://schemas.microsoft.com/office/word/2010/wordprocessingGroup" xmlns:wpi="http://schemas.microsoft.com/office/word/2010/wordprocessingInk" xmlns:wne="http://schemas.microsoft.com/office/word/2006/wordml" xmlns:wps="http://schemas.microsoft.com/office/word/2010/wordprocessingShape" mc:Ignorable="w14 w15 w16se w16cid wp14">
   <w:p>
     <w:pPr>
       <w:tabs>
@@ -6199,7 +6380,7 @@
 </file>
 
 <file path=word/footnotes.xml><?xml version="1.0" encoding="utf-8"?>
-<w:footnotes xmlns:wpc="http://schemas.microsoft.com/office/word/2010/wordprocessingCanvas" xmlns:mc="http://schemas.openxmlformats.org/markup-compatibility/2006" xmlns:o="urn:schemas-microsoft-com:office:office" xmlns:r="http://schemas.openxmlformats.org/officeDocument/2006/relationships" xmlns:m="http://schemas.openxmlformats.org/officeDocument/2006/math" xmlns:v="urn:schemas-microsoft-com:vml" xmlns:wp14="http://schemas.microsoft.com/office/word/2010/wordprocessingDrawing" xmlns:wp="http://schemas.openxmlformats.org/drawingml/2006/wordprocessingDrawing" xmlns:w10="urn:schemas-microsoft-com:office:word" xmlns:w="http://schemas.openxmlformats.org/wordprocessingml/2006/main" xmlns:w14="http://schemas.microsoft.com/office/word/2010/wordml" xmlns:w15="http://schemas.microsoft.com/office/word/2012/wordml" xmlns:wpg="http://schemas.microsoft.com/office/word/2010/wordprocessingGroup" xmlns:wpi="http://schemas.microsoft.com/office/word/2010/wordprocessingInk" xmlns:wne="http://schemas.microsoft.com/office/word/2006/wordml" xmlns:wps="http://schemas.microsoft.com/office/word/2010/wordprocessingShape" mc:Ignorable="w14 w15 wp14">
+<w:footnotes xmlns:wpc="http://schemas.microsoft.com/office/word/2010/wordprocessingCanvas" xmlns:cx="http://schemas.microsoft.com/office/drawing/2014/chartex" xmlns:cx1="http://schemas.microsoft.com/office/drawing/2015/9/8/chartex" xmlns:cx2="http://schemas.microsoft.com/office/drawing/2015/10/21/chartex" xmlns:cx3="http://schemas.microsoft.com/office/drawing/2016/5/9/chartex" xmlns:cx4="http://schemas.microsoft.com/office/drawing/2016/5/10/chartex" xmlns:cx5="http://schemas.microsoft.com/office/drawing/2016/5/11/chartex" xmlns:cx6="http://schemas.microsoft.com/office/drawing/2016/5/12/chartex" xmlns:cx7="http://schemas.microsoft.com/office/drawing/2016/5/13/chartex" xmlns:cx8="http://schemas.microsoft.com/office/drawing/2016/5/14/chartex" xmlns:mc="http://schemas.openxmlformats.org/markup-compatibility/2006" xmlns:aink="http://schemas.microsoft.com/office/drawing/2016/ink" xmlns:am3d="http://schemas.microsoft.com/office/drawing/2017/model3d" xmlns:o="urn:schemas-microsoft-com:office:office" xmlns:r="http://schemas.openxmlformats.org/officeDocument/2006/relationships" xmlns:m="http://schemas.openxmlformats.org/officeDocument/2006/math" xmlns:v="urn:schemas-microsoft-com:vml" xmlns:wp14="http://schemas.microsoft.com/office/word/2010/wordprocessingDrawing" xmlns:wp="http://schemas.openxmlformats.org/drawingml/2006/wordprocessingDrawing" xmlns:w10="urn:schemas-microsoft-com:office:word" xmlns:w="http://schemas.openxmlformats.org/wordprocessingml/2006/main" xmlns:w14="http://schemas.microsoft.com/office/word/2010/wordml" xmlns:w15="http://schemas.microsoft.com/office/word/2012/wordml" xmlns:w16cid="http://schemas.microsoft.com/office/word/2016/wordml/cid" xmlns:w16se="http://schemas.microsoft.com/office/word/2015/wordml/symex" xmlns:wpg="http://schemas.microsoft.com/office/word/2010/wordprocessingGroup" xmlns:wpi="http://schemas.microsoft.com/office/word/2010/wordprocessingInk" xmlns:wne="http://schemas.microsoft.com/office/word/2006/wordml" xmlns:wps="http://schemas.microsoft.com/office/word/2010/wordprocessingShape" mc:Ignorable="w14 w15 w16se w16cid wp14">
   <w:footnote w:type="separator" w:id="-1">
     <w:p>
       <w:pPr>
@@ -6224,7 +6405,7 @@
 </file>
 
 <file path=word/header1.xml><?xml version="1.0" encoding="utf-8"?>
-<w:hdr xmlns:wpc="http://schemas.microsoft.com/office/word/2010/wordprocessingCanvas" xmlns:mc="http://schemas.openxmlformats.org/markup-compatibility/2006" xmlns:o="urn:schemas-microsoft-com:office:office" xmlns:r="http://schemas.openxmlformats.org/officeDocument/2006/relationships" xmlns:m="http://schemas.openxmlformats.org/officeDocument/2006/math" xmlns:v="urn:schemas-microsoft-com:vml" xmlns:wp14="http://schemas.microsoft.com/office/word/2010/wordprocessingDrawing" xmlns:wp="http://schemas.openxmlformats.org/drawingml/2006/wordprocessingDrawing" xmlns:w10="urn:schemas-microsoft-com:office:word" xmlns:w="http://schemas.openxmlformats.org/wordprocessingml/2006/main" xmlns:w14="http://schemas.microsoft.com/office/word/2010/wordml" xmlns:w15="http://schemas.microsoft.com/office/word/2012/wordml" xmlns:wpg="http://schemas.microsoft.com/office/word/2010/wordprocessingGroup" xmlns:wpi="http://schemas.microsoft.com/office/word/2010/wordprocessingInk" xmlns:wne="http://schemas.microsoft.com/office/word/2006/wordml" xmlns:wps="http://schemas.microsoft.com/office/word/2010/wordprocessingShape" mc:Ignorable="w14 w15 wp14">
+<w:hdr xmlns:wpc="http://schemas.microsoft.com/office/word/2010/wordprocessingCanvas" xmlns:cx="http://schemas.microsoft.com/office/drawing/2014/chartex" xmlns:cx1="http://schemas.microsoft.com/office/drawing/2015/9/8/chartex" xmlns:cx2="http://schemas.microsoft.com/office/drawing/2015/10/21/chartex" xmlns:cx3="http://schemas.microsoft.com/office/drawing/2016/5/9/chartex" xmlns:cx4="http://schemas.microsoft.com/office/drawing/2016/5/10/chartex" xmlns:cx5="http://schemas.microsoft.com/office/drawing/2016/5/11/chartex" xmlns:cx6="http://schemas.microsoft.com/office/drawing/2016/5/12/chartex" xmlns:cx7="http://schemas.microsoft.com/office/drawing/2016/5/13/chartex" xmlns:cx8="http://schemas.microsoft.com/office/drawing/2016/5/14/chartex" xmlns:mc="http://schemas.openxmlformats.org/markup-compatibility/2006" xmlns:aink="http://schemas.microsoft.com/office/drawing/2016/ink" xmlns:am3d="http://schemas.microsoft.com/office/drawing/2017/model3d" xmlns:o="urn:schemas-microsoft-com:office:office" xmlns:r="http://schemas.openxmlformats.org/officeDocument/2006/relationships" xmlns:m="http://schemas.openxmlformats.org/officeDocument/2006/math" xmlns:v="urn:schemas-microsoft-com:vml" xmlns:wp14="http://schemas.microsoft.com/office/word/2010/wordprocessingDrawing" xmlns:wp="http://schemas.openxmlformats.org/drawingml/2006/wordprocessingDrawing" xmlns:w10="urn:schemas-microsoft-com:office:word" xmlns:w="http://schemas.openxmlformats.org/wordprocessingml/2006/main" xmlns:w14="http://schemas.microsoft.com/office/word/2010/wordml" xmlns:w15="http://schemas.microsoft.com/office/word/2012/wordml" xmlns:w16cid="http://schemas.microsoft.com/office/word/2016/wordml/cid" xmlns:w16se="http://schemas.microsoft.com/office/word/2015/wordml/symex" xmlns:wpg="http://schemas.microsoft.com/office/word/2010/wordprocessingGroup" xmlns:wpi="http://schemas.microsoft.com/office/word/2010/wordprocessingInk" xmlns:wne="http://schemas.microsoft.com/office/word/2006/wordml" xmlns:wps="http://schemas.microsoft.com/office/word/2010/wordprocessingShape" mc:Ignorable="w14 w15 w16se w16cid wp14">
   <w:p>
     <w:pPr>
       <w:pStyle w:val="Kopfzeile"/>
@@ -6239,7 +6420,7 @@
 </file>
 
 <file path=word/numbering.xml><?xml version="1.0" encoding="utf-8"?>
-<w:numbering xmlns:wpc="http://schemas.microsoft.com/office/word/2010/wordprocessingCanvas" xmlns:mc="http://schemas.openxmlformats.org/markup-compatibility/2006" xmlns:o="urn:schemas-microsoft-com:office:office" xmlns:r="http://schemas.openxmlformats.org/officeDocument/2006/relationships" xmlns:m="http://schemas.openxmlformats.org/officeDocument/2006/math" xmlns:v="urn:schemas-microsoft-com:vml" xmlns:wp14="http://schemas.microsoft.com/office/word/2010/wordprocessingDrawing" xmlns:wp="http://schemas.openxmlformats.org/drawingml/2006/wordprocessingDrawing" xmlns:w10="urn:schemas-microsoft-com:office:word" xmlns:w="http://schemas.openxmlformats.org/wordprocessingml/2006/main" xmlns:w14="http://schemas.microsoft.com/office/word/2010/wordml" xmlns:w15="http://schemas.microsoft.com/office/word/2012/wordml" xmlns:wpg="http://schemas.microsoft.com/office/word/2010/wordprocessingGroup" xmlns:wpi="http://schemas.microsoft.com/office/word/2010/wordprocessingInk" xmlns:wne="http://schemas.microsoft.com/office/word/2006/wordml" xmlns:wps="http://schemas.microsoft.com/office/word/2010/wordprocessingShape" mc:Ignorable="w14 w15 wp14">
+<w:numbering xmlns:wpc="http://schemas.microsoft.com/office/word/2010/wordprocessingCanvas" xmlns:cx="http://schemas.microsoft.com/office/drawing/2014/chartex" xmlns:cx1="http://schemas.microsoft.com/office/drawing/2015/9/8/chartex" xmlns:cx2="http://schemas.microsoft.com/office/drawing/2015/10/21/chartex" xmlns:cx3="http://schemas.microsoft.com/office/drawing/2016/5/9/chartex" xmlns:cx4="http://schemas.microsoft.com/office/drawing/2016/5/10/chartex" xmlns:cx5="http://schemas.microsoft.com/office/drawing/2016/5/11/chartex" xmlns:cx6="http://schemas.microsoft.com/office/drawing/2016/5/12/chartex" xmlns:cx7="http://schemas.microsoft.com/office/drawing/2016/5/13/chartex" xmlns:cx8="http://schemas.microsoft.com/office/drawing/2016/5/14/chartex" xmlns:mc="http://schemas.openxmlformats.org/markup-compatibility/2006" xmlns:aink="http://schemas.microsoft.com/office/drawing/2016/ink" xmlns:am3d="http://schemas.microsoft.com/office/drawing/2017/model3d" xmlns:o="urn:schemas-microsoft-com:office:office" xmlns:r="http://schemas.openxmlformats.org/officeDocument/2006/relationships" xmlns:m="http://schemas.openxmlformats.org/officeDocument/2006/math" xmlns:v="urn:schemas-microsoft-com:vml" xmlns:wp14="http://schemas.microsoft.com/office/word/2010/wordprocessingDrawing" xmlns:wp="http://schemas.openxmlformats.org/drawingml/2006/wordprocessingDrawing" xmlns:w10="urn:schemas-microsoft-com:office:word" xmlns:w="http://schemas.openxmlformats.org/wordprocessingml/2006/main" xmlns:w14="http://schemas.microsoft.com/office/word/2010/wordml" xmlns:w15="http://schemas.microsoft.com/office/word/2012/wordml" xmlns:w16cid="http://schemas.microsoft.com/office/word/2016/wordml/cid" xmlns:w16se="http://schemas.microsoft.com/office/word/2015/wordml/symex" xmlns:wpg="http://schemas.microsoft.com/office/word/2010/wordprocessingGroup" xmlns:wpi="http://schemas.microsoft.com/office/word/2010/wordprocessingInk" xmlns:wne="http://schemas.microsoft.com/office/word/2006/wordml" xmlns:wps="http://schemas.microsoft.com/office/word/2010/wordprocessingShape" mc:Ignorable="w14 w15 w16se w16cid wp14">
   <w:abstractNum w:abstractNumId="0" w15:restartNumberingAfterBreak="0">
     <w:nsid w:val="05537327"/>
     <w:multiLevelType w:val="multilevel"/>
@@ -8539,7 +8720,7 @@
 </file>
 
 <file path=word/styles.xml><?xml version="1.0" encoding="utf-8"?>
-<w:styles xmlns:mc="http://schemas.openxmlformats.org/markup-compatibility/2006" xmlns:r="http://schemas.openxmlformats.org/officeDocument/2006/relationships" xmlns:w="http://schemas.openxmlformats.org/wordprocessingml/2006/main" xmlns:w14="http://schemas.microsoft.com/office/word/2010/wordml" xmlns:w15="http://schemas.microsoft.com/office/word/2012/wordml" mc:Ignorable="w14 w15">
+<w:styles xmlns:mc="http://schemas.openxmlformats.org/markup-compatibility/2006" xmlns:r="http://schemas.openxmlformats.org/officeDocument/2006/relationships" xmlns:w="http://schemas.openxmlformats.org/wordprocessingml/2006/main" xmlns:w14="http://schemas.microsoft.com/office/word/2010/wordml" xmlns:w15="http://schemas.microsoft.com/office/word/2012/wordml" xmlns:w16cid="http://schemas.microsoft.com/office/word/2016/wordml/cid" xmlns:w16se="http://schemas.microsoft.com/office/word/2015/wordml/symex" mc:Ignorable="w14 w15 w16se w16cid">
   <w:docDefaults>
     <w:rPrDefault>
       <w:rPr>
@@ -8555,7 +8736,7 @@
       </w:pPr>
     </w:pPrDefault>
   </w:docDefaults>
-  <w:latentStyles w:defLockedState="0" w:defUIPriority="99" w:defSemiHidden="0" w:defUnhideWhenUsed="0" w:defQFormat="0" w:count="371">
+  <w:latentStyles w:defLockedState="0" w:defUIPriority="99" w:defSemiHidden="0" w:defUnhideWhenUsed="0" w:defQFormat="0" w:count="375">
     <w:lsdException w:name="Normal" w:uiPriority="0" w:qFormat="1"/>
     <w:lsdException w:name="heading 1" w:uiPriority="9" w:qFormat="1"/>
     <w:lsdException w:name="heading 2" w:semiHidden="1" w:uiPriority="9" w:unhideWhenUsed="1" w:qFormat="1"/>
@@ -8661,7 +8842,6 @@
     <w:lsdException w:name="HTML Sample" w:semiHidden="1" w:unhideWhenUsed="1"/>
     <w:lsdException w:name="HTML Typewriter" w:semiHidden="1" w:unhideWhenUsed="1"/>
     <w:lsdException w:name="HTML Variable" w:semiHidden="1" w:unhideWhenUsed="1"/>
-    <w:lsdException w:name="Normal Table" w:semiHidden="1" w:unhideWhenUsed="1"/>
     <w:lsdException w:name="annotation subject" w:semiHidden="1" w:unhideWhenUsed="1"/>
     <w:lsdException w:name="No List" w:semiHidden="1" w:unhideWhenUsed="1"/>
     <w:lsdException w:name="Outline List 1" w:semiHidden="1" w:unhideWhenUsed="1"/>
@@ -8705,10 +8885,8 @@
     <w:lsdException w:name="Table Elegant" w:semiHidden="1" w:unhideWhenUsed="1"/>
     <w:lsdException w:name="Table Professional" w:semiHidden="1" w:unhideWhenUsed="1"/>
     <w:lsdException w:name="Table Subtle 1" w:semiHidden="1" w:unhideWhenUsed="1"/>
-    <w:lsdException w:name="Table Subtle 2" w:semiHidden="1" w:unhideWhenUsed="1"/>
     <w:lsdException w:name="Table Web 1" w:semiHidden="1" w:unhideWhenUsed="1"/>
     <w:lsdException w:name="Table Web 2" w:semiHidden="1" w:unhideWhenUsed="1"/>
-    <w:lsdException w:name="Table Web 3" w:semiHidden="1" w:unhideWhenUsed="1"/>
     <w:lsdException w:name="Balloon Text" w:semiHidden="1" w:unhideWhenUsed="1"/>
     <w:lsdException w:name="Table Grid" w:uiPriority="39"/>
     <w:lsdException w:name="Table Theme" w:semiHidden="1" w:unhideWhenUsed="1"/>
@@ -8927,6 +9105,10 @@
     <w:lsdException w:name="List Table 5 Dark Accent 6" w:uiPriority="50"/>
     <w:lsdException w:name="List Table 6 Colorful Accent 6" w:uiPriority="51"/>
     <w:lsdException w:name="List Table 7 Colorful Accent 6" w:uiPriority="52"/>
+    <w:lsdException w:name="Mention" w:semiHidden="1" w:unhideWhenUsed="1"/>
+    <w:lsdException w:name="Smart Hyperlink" w:semiHidden="1" w:unhideWhenUsed="1"/>
+    <w:lsdException w:name="Hashtag" w:semiHidden="1" w:unhideWhenUsed="1"/>
+    <w:lsdException w:name="Unresolved Mention" w:semiHidden="1" w:unhideWhenUsed="1"/>
   </w:latentStyles>
   <w:style w:type="paragraph" w:default="1" w:styleId="Standard">
     <w:name w:val="Normal"/>
@@ -9172,6 +9354,7 @@
   <w:style w:type="character" w:default="1" w:styleId="Absatz-Standardschriftart">
     <w:name w:val="Default Paragraph Font"/>
     <w:uiPriority w:val="1"/>
+    <w:semiHidden/>
     <w:unhideWhenUsed/>
   </w:style>
   <w:style w:type="table" w:default="1" w:styleId="NormaleTabelle">
@@ -9504,7 +9687,7 @@
       <w:szCs w:val="18"/>
     </w:rPr>
   </w:style>
-  <w:style w:type="character" w:styleId="BesuchterHyperlink">
+  <w:style w:type="character" w:styleId="BesuchterLink">
     <w:name w:val="FollowedHyperlink"/>
     <w:basedOn w:val="Absatz-Standardschriftart"/>
     <w:uiPriority w:val="99"/>
@@ -9516,8 +9699,8 @@
       <w:u w:val="single"/>
     </w:rPr>
   </w:style>
-  <w:style w:type="character" w:customStyle="1" w:styleId="UnresolvedMention">
-    <w:name w:val="Unresolved Mention"/>
+  <w:style w:type="character" w:customStyle="1" w:styleId="NichtaufgelsteErwhnung1">
+    <w:name w:val="Nicht aufgelöste Erwähnung1"/>
     <w:basedOn w:val="Absatz-Standardschriftart"/>
     <w:uiPriority w:val="99"/>
     <w:semiHidden/>
@@ -10007,7 +10190,7 @@
 </file>
 
 <file path=customXml/itemProps1.xml><?xml version="1.0" encoding="utf-8"?>
-<ds:datastoreItem xmlns:ds="http://schemas.openxmlformats.org/officeDocument/2006/customXml" ds:itemID="{AD1B9C8C-AC54-4946-B90A-E345327219DD}">
+<ds:datastoreItem xmlns:ds="http://schemas.openxmlformats.org/officeDocument/2006/customXml" ds:itemID="{B2CF3D0D-0803-4927-ADF0-BC26DB233726}">
   <ds:schemaRefs>
     <ds:schemaRef ds:uri="http://schemas.openxmlformats.org/officeDocument/2006/bibliography"/>
   </ds:schemaRefs>

</xml_diff>

<commit_message>
Edited Documentation and added CleanCode
</commit_message>
<xml_diff>
--- a/Dokumentation/Dokumentation.docx
+++ b/Dokumentation/Dokumentation.docx
@@ -1711,18 +1711,32 @@
           <w:szCs w:val="24"/>
         </w:rPr>
         <w:br/>
-        <w:t xml:space="preserve">Sowie wie alle Informationen die Applikation </w:t>
-      </w:r>
-      <w:proofErr w:type="gramStart"/>
-      <w:r>
-        <w:rPr>
-          <w:rFonts w:ascii="Arial" w:hAnsi="Arial" w:cs="Arial"/>
-          <w:sz w:val="24"/>
-          <w:szCs w:val="24"/>
-        </w:rPr>
-        <w:t>Installiert</w:t>
-      </w:r>
-      <w:proofErr w:type="gramEnd"/>
+        <w:t xml:space="preserve">Sowie wie alle Informationen </w:t>
+      </w:r>
+      <w:r>
+        <w:rPr>
+          <w:rFonts w:ascii="Arial" w:hAnsi="Arial" w:cs="Arial"/>
+          <w:sz w:val="24"/>
+          <w:szCs w:val="24"/>
+        </w:rPr>
+        <w:t xml:space="preserve">wie </w:t>
+      </w:r>
+      <w:r>
+        <w:rPr>
+          <w:rFonts w:ascii="Arial" w:hAnsi="Arial" w:cs="Arial"/>
+          <w:sz w:val="24"/>
+          <w:szCs w:val="24"/>
+        </w:rPr>
+        <w:t xml:space="preserve">die Applikation </w:t>
+      </w:r>
+      <w:r>
+        <w:rPr>
+          <w:rFonts w:ascii="Arial" w:hAnsi="Arial" w:cs="Arial"/>
+          <w:sz w:val="24"/>
+          <w:szCs w:val="24"/>
+        </w:rPr>
+        <w:t>installiert</w:t>
+      </w:r>
       <w:r>
         <w:rPr>
           <w:rFonts w:ascii="Arial" w:hAnsi="Arial" w:cs="Arial"/>
@@ -1731,41 +1745,29 @@
         </w:rPr>
         <w:t xml:space="preserve"> und deinstalliert werden </w:t>
       </w:r>
-      <w:proofErr w:type="spellStart"/>
-      <w:r>
-        <w:rPr>
-          <w:rFonts w:ascii="Arial" w:hAnsi="Arial" w:cs="Arial"/>
-          <w:sz w:val="24"/>
-          <w:szCs w:val="24"/>
-        </w:rPr>
-        <w:t>kan</w:t>
-      </w:r>
-      <w:r>
-        <w:rPr>
-          <w:rFonts w:ascii="Arial" w:hAnsi="Arial" w:cs="Arial"/>
-          <w:sz w:val="24"/>
-          <w:szCs w:val="24"/>
-        </w:rPr>
-        <w:t>Wenn</w:t>
-      </w:r>
-      <w:proofErr w:type="spellEnd"/>
-      <w:r>
-        <w:rPr>
-          <w:rFonts w:ascii="Arial" w:hAnsi="Arial" w:cs="Arial"/>
-          <w:sz w:val="24"/>
-          <w:szCs w:val="24"/>
-        </w:rPr>
-        <w:t xml:space="preserve"> Sie Fragen od</w:t>
-      </w:r>
-      <w:bookmarkStart w:id="4" w:name="_GoBack"/>
-      <w:bookmarkEnd w:id="4"/>
-      <w:r>
-        <w:rPr>
-          <w:rFonts w:ascii="Arial" w:hAnsi="Arial" w:cs="Arial"/>
-          <w:sz w:val="24"/>
-          <w:szCs w:val="24"/>
-        </w:rPr>
-        <w:t xml:space="preserve">er Verbesserungsvorschläge für meine Applikation, Arbeit oder Arbeitsstrategie haben können sie mir diese gerne an </w:t>
+      <w:r>
+        <w:rPr>
+          <w:rFonts w:ascii="Arial" w:hAnsi="Arial" w:cs="Arial"/>
+          <w:sz w:val="24"/>
+          <w:szCs w:val="24"/>
+        </w:rPr>
+        <w:t>kann.</w:t>
+      </w:r>
+      <w:r>
+        <w:rPr>
+          <w:rFonts w:ascii="Arial" w:hAnsi="Arial" w:cs="Arial"/>
+          <w:sz w:val="24"/>
+          <w:szCs w:val="24"/>
+        </w:rPr>
+        <w:br/>
+      </w:r>
+      <w:r>
+        <w:rPr>
+          <w:rFonts w:ascii="Arial" w:hAnsi="Arial" w:cs="Arial"/>
+          <w:sz w:val="24"/>
+          <w:szCs w:val="24"/>
+        </w:rPr>
+        <w:t xml:space="preserve">Wenn Sie Fragen oder Verbesserungsvorschläge für meine Applikation, Arbeit oder Arbeitsstrategie haben können sie mir diese gerne an </w:t>
       </w:r>
       <w:hyperlink r:id="rId9" w:history="1">
         <w:r>
@@ -1802,6 +1804,140 @@
       </w:pPr>
       <w:r>
         <w:t>Installation und Deinstallation</w:t>
+      </w:r>
+    </w:p>
+    <w:p>
+      <w:r>
+        <w:t xml:space="preserve">Um die </w:t>
+      </w:r>
+      <w:proofErr w:type="spellStart"/>
+      <w:r>
+        <w:t>TransportApp</w:t>
+      </w:r>
+      <w:proofErr w:type="spellEnd"/>
+      <w:r>
+        <w:t xml:space="preserve"> zu installieren </w:t>
+      </w:r>
+      <w:proofErr w:type="spellStart"/>
+      <w:r>
+        <w:t>Clicken</w:t>
+      </w:r>
+      <w:proofErr w:type="spellEnd"/>
+      <w:r>
+        <w:t xml:space="preserve"> sie auf den folgenden Link </w:t>
+      </w:r>
+      <w:r>
+        <w:t>heruntergeladen werden:</w:t>
+      </w:r>
+    </w:p>
+    <w:p>
+      <w:r>
+        <w:t>(</w:t>
+      </w:r>
+      <w:hyperlink r:id="rId10" w:history="1">
+        <w:r>
+          <w:rPr>
+            <w:rStyle w:val="Hyperlink"/>
+          </w:rPr>
+          <w:t>https://github.com/ryanfuchs/modul-318-student/raw/master/TransportAppSetup/Instalation/TransportA</w:t>
+        </w:r>
+        <w:r>
+          <w:rPr>
+            <w:rStyle w:val="Hyperlink"/>
+          </w:rPr>
+          <w:t>p</w:t>
+        </w:r>
+        <w:r>
+          <w:rPr>
+            <w:rStyle w:val="Hyperlink"/>
+          </w:rPr>
+          <w:t>pSetup.msi</w:t>
+        </w:r>
+      </w:hyperlink>
+      <w:r>
+        <w:t>)</w:t>
+      </w:r>
+    </w:p>
+    <w:p>
+      <w:r>
+        <w:t>Wählen sie Datei Speichern und starten sie danach die Heruntergeladene .</w:t>
+      </w:r>
+      <w:proofErr w:type="spellStart"/>
+      <w:r>
+        <w:t>msi</w:t>
+      </w:r>
+      <w:proofErr w:type="spellEnd"/>
+      <w:r>
+        <w:t xml:space="preserve"> Datei. Nehmen sie nun ihre gewünschten Einstellungen für die Installation vor. Sie werden aufgefordert auf Next zu </w:t>
+      </w:r>
+      <w:proofErr w:type="spellStart"/>
+      <w:r>
+        <w:t>Clicken</w:t>
+      </w:r>
+      <w:proofErr w:type="spellEnd"/>
+      <w:r>
+        <w:t>. Damit bestätigen sie die Installation.</w:t>
+      </w:r>
+      <w:r>
+        <w:br/>
+        <w:t xml:space="preserve">Betätigen sie nun die Windows-Taste und suchen sie nach </w:t>
+      </w:r>
+      <w:proofErr w:type="spellStart"/>
+      <w:r>
+        <w:t>TransportApp</w:t>
+      </w:r>
+      <w:proofErr w:type="spellEnd"/>
+      <w:r>
+        <w:t xml:space="preserve"> nun können sie die </w:t>
+      </w:r>
+      <w:proofErr w:type="spellStart"/>
+      <w:r>
+        <w:t>TransportApp</w:t>
+      </w:r>
+      <w:proofErr w:type="spellEnd"/>
+      <w:r>
+        <w:t xml:space="preserve"> starten.</w:t>
+      </w:r>
+      <w:bookmarkStart w:id="4" w:name="_GoBack"/>
+      <w:bookmarkEnd w:id="4"/>
+    </w:p>
+    <w:p/>
+    <w:p>
+      <w:r>
+        <w:t>Um die Applikation zu deinstallieren</w:t>
+      </w:r>
+      <w:r>
+        <w:t>,</w:t>
+      </w:r>
+      <w:r>
+        <w:t xml:space="preserve"> </w:t>
+      </w:r>
+      <w:r>
+        <w:t xml:space="preserve">starten sie die Applikation </w:t>
+      </w:r>
+      <w:proofErr w:type="spellStart"/>
+      <w:r>
+        <w:t>TransportAppSetup</w:t>
+      </w:r>
+      <w:proofErr w:type="spellEnd"/>
+      <w:r>
+        <w:t xml:space="preserve"> und wählen Remove </w:t>
+      </w:r>
+      <w:proofErr w:type="spellStart"/>
+      <w:r>
+        <w:t>TransportAppSetup</w:t>
+      </w:r>
+      <w:proofErr w:type="spellEnd"/>
+      <w:r>
+        <w:t xml:space="preserve">. </w:t>
+      </w:r>
+      <w:proofErr w:type="spellStart"/>
+      <w:r>
+        <w:t>Clicken</w:t>
+      </w:r>
+      <w:proofErr w:type="spellEnd"/>
+      <w:r>
+        <w:t xml:space="preserve"> sie nun auf Finish und die Applikation wird deinstalliert.</w:t>
       </w:r>
     </w:p>
     <w:p/>
@@ -1891,7 +2027,7 @@
                     <pic:cNvPicPr/>
                   </pic:nvPicPr>
                   <pic:blipFill>
-                    <a:blip r:embed="rId10">
+                    <a:blip r:embed="rId11">
                       <a:extLst>
                         <a:ext uri="{28A0092B-C50C-407E-A947-70E740481C1C}">
                           <a14:useLocalDpi xmlns:a14="http://schemas.microsoft.com/office/drawing/2010/main" val="0"/>
@@ -2207,7 +2343,7 @@
         </w:rPr>
         <w:t xml:space="preserve">Die Unterschiede der beiden Klassen-Bibliotheken sind in diesem </w:t>
       </w:r>
-      <w:hyperlink r:id="rId11" w:history="1">
+      <w:hyperlink r:id="rId12" w:history="1">
         <w:r>
           <w:rPr>
             <w:rStyle w:val="Hyperlink"/>
@@ -2426,7 +2562,7 @@
                     <pic:cNvPicPr/>
                   </pic:nvPicPr>
                   <pic:blipFill rotWithShape="1">
-                    <a:blip r:embed="rId12">
+                    <a:blip r:embed="rId13">
                       <a:extLst>
                         <a:ext uri="{28A0092B-C50C-407E-A947-70E740481C1C}">
                           <a14:useLocalDpi xmlns:a14="http://schemas.microsoft.com/office/drawing/2010/main" val="0"/>
@@ -4075,7 +4211,7 @@
                     <pic:cNvPicPr/>
                   </pic:nvPicPr>
                   <pic:blipFill>
-                    <a:blip r:embed="rId13">
+                    <a:blip r:embed="rId14">
                       <a:extLst>
                         <a:ext uri="{28A0092B-C50C-407E-A947-70E740481C1C}">
                           <a14:useLocalDpi xmlns:a14="http://schemas.microsoft.com/office/drawing/2010/main" val="0"/>
@@ -4189,7 +4325,7 @@
                     <pic:cNvPicPr/>
                   </pic:nvPicPr>
                   <pic:blipFill>
-                    <a:blip r:embed="rId14">
+                    <a:blip r:embed="rId15">
                       <a:extLst>
                         <a:ext uri="{28A0092B-C50C-407E-A947-70E740481C1C}">
                           <a14:useLocalDpi xmlns:a14="http://schemas.microsoft.com/office/drawing/2010/main" val="0"/>
@@ -4708,7 +4844,7 @@
                     <pic:cNvPicPr/>
                   </pic:nvPicPr>
                   <pic:blipFill>
-                    <a:blip r:embed="rId15">
+                    <a:blip r:embed="rId16">
                       <a:extLst>
                         <a:ext uri="{28A0092B-C50C-407E-A947-70E740481C1C}">
                           <a14:useLocalDpi xmlns:a14="http://schemas.microsoft.com/office/drawing/2010/main" val="0"/>
@@ -4761,7 +4897,7 @@
                     <pic:cNvPicPr/>
                   </pic:nvPicPr>
                   <pic:blipFill>
-                    <a:blip r:embed="rId16">
+                    <a:blip r:embed="rId17">
                       <a:extLst>
                         <a:ext uri="{28A0092B-C50C-407E-A947-70E740481C1C}">
                           <a14:useLocalDpi xmlns:a14="http://schemas.microsoft.com/office/drawing/2010/main" val="0"/>
@@ -5971,7 +6107,7 @@
                     <pic:cNvPicPr/>
                   </pic:nvPicPr>
                   <pic:blipFill>
-                    <a:blip r:embed="rId17">
+                    <a:blip r:embed="rId18">
                       <a:extLst>
                         <a:ext uri="{28A0092B-C50C-407E-A947-70E740481C1C}">
                           <a14:useLocalDpi xmlns:a14="http://schemas.microsoft.com/office/drawing/2010/main" val="0"/>
@@ -6088,7 +6224,7 @@
                     <pic:cNvPicPr/>
                   </pic:nvPicPr>
                   <pic:blipFill>
-                    <a:blip r:embed="rId18" cstate="print">
+                    <a:blip r:embed="rId19" cstate="print">
                       <a:extLst>
                         <a:ext uri="{28A0092B-C50C-407E-A947-70E740481C1C}">
                           <a14:useLocalDpi xmlns:a14="http://schemas.microsoft.com/office/drawing/2010/main" val="0"/>
@@ -6251,7 +6387,7 @@
                     <pic:cNvPicPr/>
                   </pic:nvPicPr>
                   <pic:blipFill>
-                    <a:blip r:embed="rId19" cstate="print">
+                    <a:blip r:embed="rId20" cstate="print">
                       <a:extLst>
                         <a:ext uri="{28A0092B-C50C-407E-A947-70E740481C1C}">
                           <a14:useLocalDpi xmlns:a14="http://schemas.microsoft.com/office/drawing/2010/main" val="0"/>
@@ -6389,7 +6525,7 @@
                     <pic:cNvPicPr/>
                   </pic:nvPicPr>
                   <pic:blipFill>
-                    <a:blip r:embed="rId20">
+                    <a:blip r:embed="rId21">
                       <a:extLst>
                         <a:ext uri="{28A0092B-C50C-407E-A947-70E740481C1C}">
                           <a14:useLocalDpi xmlns:a14="http://schemas.microsoft.com/office/drawing/2010/main" val="0"/>
@@ -6559,7 +6695,7 @@
                     <pic:cNvPicPr/>
                   </pic:nvPicPr>
                   <pic:blipFill>
-                    <a:blip r:embed="rId21">
+                    <a:blip r:embed="rId22">
                       <a:extLst>
                         <a:ext uri="{28A0092B-C50C-407E-A947-70E740481C1C}">
                           <a14:useLocalDpi xmlns:a14="http://schemas.microsoft.com/office/drawing/2010/main" val="0"/>
@@ -6654,7 +6790,7 @@
                     <pic:cNvPicPr/>
                   </pic:nvPicPr>
                   <pic:blipFill>
-                    <a:blip r:embed="rId22">
+                    <a:blip r:embed="rId23">
                       <a:extLst>
                         <a:ext uri="{28A0092B-C50C-407E-A947-70E740481C1C}">
                           <a14:useLocalDpi xmlns:a14="http://schemas.microsoft.com/office/drawing/2010/main" val="0"/>
@@ -6764,7 +6900,7 @@
                     <pic:cNvPicPr/>
                   </pic:nvPicPr>
                   <pic:blipFill>
-                    <a:blip r:embed="rId23" cstate="print">
+                    <a:blip r:embed="rId24" cstate="print">
                       <a:extLst>
                         <a:ext uri="{28A0092B-C50C-407E-A947-70E740481C1C}">
                           <a14:useLocalDpi xmlns:a14="http://schemas.microsoft.com/office/drawing/2010/main" val="0"/>
@@ -10862,8 +10998,8 @@
       </w:pPr>
     </w:p>
     <w:sectPr>
-      <w:headerReference w:type="default" r:id="rId24"/>
-      <w:footerReference w:type="default" r:id="rId25"/>
+      <w:headerReference w:type="default" r:id="rId25"/>
+      <w:footerReference w:type="default" r:id="rId26"/>
       <w:pgSz w:w="11906" w:h="16838"/>
       <w:pgMar w:top="1417" w:right="1417" w:bottom="1134" w:left="1417" w:header="708" w:footer="708" w:gutter="0"/>
       <w:cols w:space="708"/>
@@ -14783,7 +14919,7 @@
 </file>
 
 <file path=customXml/itemProps1.xml><?xml version="1.0" encoding="utf-8"?>
-<ds:datastoreItem xmlns:ds="http://schemas.openxmlformats.org/officeDocument/2006/customXml" ds:itemID="{14EC4FCC-4DE9-42C3-A0B6-5DD53537D2DA}">
+<ds:datastoreItem xmlns:ds="http://schemas.openxmlformats.org/officeDocument/2006/customXml" ds:itemID="{E4CEA465-A819-4EEB-A89D-1D22165C206D}">
   <ds:schemaRefs>
     <ds:schemaRef ds:uri="http://schemas.openxmlformats.org/officeDocument/2006/bibliography"/>
   </ds:schemaRefs>

</xml_diff>